<commit_message>
week 5 evidence and file restucture
</commit_message>
<xml_diff>
--- a/AW_EvidenceforAnalysisandDesignUnit.docx
+++ b/AW_EvidenceforAnalysisandDesignUnit.docx
@@ -13,45 +13,81 @@
         <w:rPr>
           <w:b/>
         </w:rPr>
-        <w:t>Evidence for  Analysis and Design Unit.</w:t>
-      </w:r>
-    </w:p>
-    <w:p>
-      <w:pPr>
-        <w:pStyle w:val="normal0"/>
-      </w:pPr>
-    </w:p>
-    <w:p>
-      <w:pPr>
-        <w:pStyle w:val="normal0"/>
-      </w:pPr>
-    </w:p>
-    <w:p>
-      <w:pPr>
-        <w:pStyle w:val="normal0"/>
-      </w:pPr>
-      <w:r>
-        <w:t xml:space="preserve">Your name here </w:t>
-      </w:r>
-    </w:p>
-    <w:p>
-      <w:pPr>
-        <w:pStyle w:val="normal0"/>
-      </w:pPr>
-      <w:r>
-        <w:t xml:space="preserve">Your Cohort </w:t>
-      </w:r>
-    </w:p>
-    <w:p>
-      <w:pPr>
-        <w:pStyle w:val="normal0"/>
-        <w:rPr>
+        <w:t xml:space="preserve">Evidence </w:t>
+      </w:r>
+      <w:proofErr w:type="gramStart"/>
+      <w:r>
+        <w:rPr>
+          <w:b/>
+        </w:rPr>
+        <w:t>for  Analysis</w:t>
+      </w:r>
+      <w:proofErr w:type="gramEnd"/>
+      <w:r>
+        <w:rPr>
+          <w:b/>
+        </w:rPr>
+        <w:t xml:space="preserve"> and Design Unit.</w:t>
+      </w:r>
+    </w:p>
+    <w:p>
+      <w:pPr>
+        <w:pStyle w:val="normal0"/>
+      </w:pPr>
+    </w:p>
+    <w:p>
+      <w:pPr>
+        <w:pStyle w:val="normal0"/>
+      </w:pPr>
+    </w:p>
+    <w:p>
+      <w:pPr>
+        <w:pStyle w:val="normal0"/>
+        <w:rPr>
+          <w:color w:val="0000FF"/>
+        </w:rPr>
+      </w:pPr>
+      <w:r>
+        <w:rPr>
+          <w:color w:val="0000FF"/>
+        </w:rPr>
+        <w:t>Alan White</w:t>
+      </w:r>
+    </w:p>
+    <w:p>
+      <w:pPr>
+        <w:pStyle w:val="normal0"/>
+        <w:rPr>
+          <w:color w:val="0000FF"/>
+        </w:rPr>
+      </w:pPr>
+      <w:r>
+        <w:rPr>
+          <w:color w:val="0000FF"/>
+        </w:rPr>
+        <w:t xml:space="preserve">Cohort </w:t>
+      </w:r>
+      <w:r>
+        <w:rPr>
+          <w:color w:val="0000FF"/>
+        </w:rPr>
+        <w:t>e_13</w:t>
+      </w:r>
+    </w:p>
+    <w:p>
+      <w:pPr>
+        <w:pStyle w:val="normal0"/>
+        <w:rPr>
+          <w:color w:val="0000FF"/>
           <w:sz w:val="28"/>
           <w:szCs w:val="28"/>
         </w:rPr>
       </w:pPr>
       <w:r>
-        <w:t>Date here</w:t>
+        <w:rPr>
+          <w:color w:val="0000FF"/>
+        </w:rPr>
+        <w:t>May – September 2017.</w:t>
       </w:r>
     </w:p>
     <w:p>
@@ -108,29 +144,27 @@
       <w:r>
         <w:tab/>
       </w:r>
-    </w:p>
-    <w:p>
-      <w:pPr>
-        <w:pStyle w:val="normal0"/>
-        <w:ind w:left="720" w:firstLine="720"/>
-      </w:pPr>
       <w:r>
         <w:rPr>
           <w:noProof/>
           <w:lang w:val="en-US"/>
         </w:rPr>
         <w:drawing>
-          <wp:inline distT="114300" distB="114300" distL="114300" distR="114300">
-            <wp:extent cx="3633907" cy="2862263"/>
-            <wp:effectExtent l="0" t="0" r="0" b="0"/>
-            <wp:docPr id="5" name="image10.png"/>
-            <wp:cNvGraphicFramePr/>
+          <wp:inline distT="0" distB="0" distL="0" distR="0">
+            <wp:extent cx="5943600" cy="4267200"/>
+            <wp:effectExtent l="25400" t="0" r="0" b="0"/>
+            <wp:docPr id="6" name="Picture 1" descr=":MoneyCashboard_Project:Case_Diagram Screen Shot .png"/>
+            <wp:cNvGraphicFramePr>
+              <a:graphicFrameLocks xmlns:a="http://schemas.openxmlformats.org/drawingml/2006/main" noChangeAspect="1"/>
+            </wp:cNvGraphicFramePr>
             <a:graphic xmlns:a="http://schemas.openxmlformats.org/drawingml/2006/main">
               <a:graphicData uri="http://schemas.openxmlformats.org/drawingml/2006/picture">
                 <pic:pic xmlns:pic="http://schemas.openxmlformats.org/drawingml/2006/picture">
                   <pic:nvPicPr>
-                    <pic:cNvPr id="0" name="image10.png"/>
-                    <pic:cNvPicPr preferRelativeResize="0"/>
+                    <pic:cNvPr id="0" name="Picture 1" descr=":MoneyCashboard_Project:Case_Diagram Screen Shot .png"/>
+                    <pic:cNvPicPr>
+                      <a:picLocks noChangeAspect="1" noChangeArrowheads="1"/>
+                    </pic:cNvPicPr>
                   </pic:nvPicPr>
                   <pic:blipFill>
                     <a:blip r:embed="rId4"/>
@@ -139,15 +173,21 @@
                       <a:fillRect/>
                     </a:stretch>
                   </pic:blipFill>
-                  <pic:spPr>
+                  <pic:spPr bwMode="auto">
                     <a:xfrm>
                       <a:off x="0" y="0"/>
-                      <a:ext cx="3633907" cy="2862263"/>
+                      <a:ext cx="5943600" cy="4267200"/>
                     </a:xfrm>
                     <a:prstGeom prst="rect">
                       <a:avLst/>
                     </a:prstGeom>
-                    <a:ln/>
+                    <a:noFill/>
+                    <a:ln w="9525">
+                      <a:noFill/>
+                      <a:miter lim="800000"/>
+                      <a:headEnd/>
+                      <a:tailEnd/>
+                    </a:ln>
                   </pic:spPr>
                 </pic:pic>
               </a:graphicData>
@@ -159,21 +199,29 @@
     <w:p>
       <w:pPr>
         <w:pStyle w:val="normal0"/>
-      </w:pPr>
-    </w:p>
-    <w:p>
-      <w:pPr>
-        <w:pStyle w:val="normal0"/>
-        <w:rPr>
-          <w:b/>
-        </w:rPr>
-      </w:pPr>
+        <w:ind w:left="720" w:firstLine="720"/>
+      </w:pPr>
+    </w:p>
+    <w:p>
+      <w:pPr>
+        <w:pStyle w:val="normal0"/>
+      </w:pPr>
+    </w:p>
+    <w:p>
+      <w:pPr>
+        <w:pStyle w:val="normal0"/>
+        <w:rPr>
+          <w:b/>
+        </w:rPr>
+      </w:pPr>
+      <w:proofErr w:type="gramStart"/>
       <w:r>
         <w:rPr>
           <w:b/>
         </w:rPr>
         <w:t>AD - 2 Create a Class diagram using your Use case diagram.</w:t>
       </w:r>
+      <w:proofErr w:type="gramEnd"/>
     </w:p>
     <w:p>
       <w:pPr>
@@ -182,29 +230,27 @@
       <w:r>
         <w:tab/>
       </w:r>
-    </w:p>
-    <w:p>
-      <w:pPr>
-        <w:pStyle w:val="normal0"/>
-        <w:ind w:firstLine="720"/>
-      </w:pPr>
       <w:r>
         <w:rPr>
           <w:noProof/>
           <w:lang w:val="en-US"/>
         </w:rPr>
         <w:drawing>
-          <wp:inline distT="114300" distB="114300" distL="114300" distR="114300">
-            <wp:extent cx="4262438" cy="2484948"/>
-            <wp:effectExtent l="0" t="0" r="0" b="0"/>
-            <wp:docPr id="4" name="image9.png"/>
-            <wp:cNvGraphicFramePr/>
+          <wp:inline distT="0" distB="0" distL="0" distR="0">
+            <wp:extent cx="5933440" cy="2875280"/>
+            <wp:effectExtent l="25400" t="0" r="10160" b="0"/>
+            <wp:docPr id="7" name="Picture 2" descr=":MoneyCashboard_Project:Class_Diagram_Screen Shot .png"/>
+            <wp:cNvGraphicFramePr>
+              <a:graphicFrameLocks xmlns:a="http://schemas.openxmlformats.org/drawingml/2006/main" noChangeAspect="1"/>
+            </wp:cNvGraphicFramePr>
             <a:graphic xmlns:a="http://schemas.openxmlformats.org/drawingml/2006/main">
               <a:graphicData uri="http://schemas.openxmlformats.org/drawingml/2006/picture">
                 <pic:pic xmlns:pic="http://schemas.openxmlformats.org/drawingml/2006/picture">
                   <pic:nvPicPr>
-                    <pic:cNvPr id="0" name="image9.png"/>
-                    <pic:cNvPicPr preferRelativeResize="0"/>
+                    <pic:cNvPr id="0" name="Picture 2" descr=":MoneyCashboard_Project:Class_Diagram_Screen Shot .png"/>
+                    <pic:cNvPicPr>
+                      <a:picLocks noChangeAspect="1" noChangeArrowheads="1"/>
+                    </pic:cNvPicPr>
                   </pic:nvPicPr>
                   <pic:blipFill>
                     <a:blip r:embed="rId5"/>
@@ -213,15 +259,21 @@
                       <a:fillRect/>
                     </a:stretch>
                   </pic:blipFill>
-                  <pic:spPr>
+                  <pic:spPr bwMode="auto">
                     <a:xfrm>
                       <a:off x="0" y="0"/>
-                      <a:ext cx="4262438" cy="2484948"/>
+                      <a:ext cx="5933440" cy="2875280"/>
                     </a:xfrm>
                     <a:prstGeom prst="rect">
                       <a:avLst/>
                     </a:prstGeom>
-                    <a:ln/>
+                    <a:noFill/>
+                    <a:ln w="9525">
+                      <a:noFill/>
+                      <a:miter lim="800000"/>
+                      <a:headEnd/>
+                      <a:tailEnd/>
+                    </a:ln>
                   </pic:spPr>
                 </pic:pic>
               </a:graphicData>
@@ -233,6 +285,12 @@
     <w:p>
       <w:pPr>
         <w:pStyle w:val="normal0"/>
+        <w:ind w:firstLine="720"/>
+      </w:pPr>
+    </w:p>
+    <w:p>
+      <w:pPr>
+        <w:pStyle w:val="normal0"/>
         <w:rPr>
           <w:b/>
         </w:rPr>
@@ -259,32 +317,28 @@
           <w:b/>
         </w:rPr>
       </w:pPr>
-    </w:p>
-    <w:p>
-      <w:pPr>
-        <w:pStyle w:val="normal0"/>
-        <w:ind w:left="720" w:firstLine="720"/>
-        <w:rPr>
-          <w:b/>
-        </w:rPr>
-      </w:pPr>
-      <w:r>
-        <w:rPr>
+      <w:r>
+        <w:rPr>
+          <w:b/>
           <w:noProof/>
           <w:lang w:val="en-US"/>
         </w:rPr>
         <w:drawing>
-          <wp:inline distT="114300" distB="114300" distL="114300" distR="114300">
-            <wp:extent cx="4414838" cy="3126806"/>
-            <wp:effectExtent l="0" t="0" r="0" b="0"/>
-            <wp:docPr id="3" name="image8.png"/>
-            <wp:cNvGraphicFramePr/>
+          <wp:inline distT="0" distB="0" distL="0" distR="0">
+            <wp:extent cx="5933440" cy="2255520"/>
+            <wp:effectExtent l="25400" t="0" r="10160" b="0"/>
+            <wp:docPr id="8" name="Picture 3" descr=":MoneyCashboard_Project:Object_Diagram_Screen Shot .png"/>
+            <wp:cNvGraphicFramePr>
+              <a:graphicFrameLocks xmlns:a="http://schemas.openxmlformats.org/drawingml/2006/main" noChangeAspect="1"/>
+            </wp:cNvGraphicFramePr>
             <a:graphic xmlns:a="http://schemas.openxmlformats.org/drawingml/2006/main">
               <a:graphicData uri="http://schemas.openxmlformats.org/drawingml/2006/picture">
                 <pic:pic xmlns:pic="http://schemas.openxmlformats.org/drawingml/2006/picture">
                   <pic:nvPicPr>
-                    <pic:cNvPr id="0" name="image8.png"/>
-                    <pic:cNvPicPr preferRelativeResize="0"/>
+                    <pic:cNvPr id="0" name="Picture 3" descr=":MoneyCashboard_Project:Object_Diagram_Screen Shot .png"/>
+                    <pic:cNvPicPr>
+                      <a:picLocks noChangeAspect="1" noChangeArrowheads="1"/>
+                    </pic:cNvPicPr>
                   </pic:nvPicPr>
                   <pic:blipFill>
                     <a:blip r:embed="rId6"/>
@@ -293,15 +347,21 @@
                       <a:fillRect/>
                     </a:stretch>
                   </pic:blipFill>
-                  <pic:spPr>
+                  <pic:spPr bwMode="auto">
                     <a:xfrm>
                       <a:off x="0" y="0"/>
-                      <a:ext cx="4414838" cy="3126806"/>
+                      <a:ext cx="5933440" cy="2255520"/>
                     </a:xfrm>
                     <a:prstGeom prst="rect">
                       <a:avLst/>
                     </a:prstGeom>
-                    <a:ln/>
+                    <a:noFill/>
+                    <a:ln w="9525">
+                      <a:noFill/>
+                      <a:miter lim="800000"/>
+                      <a:headEnd/>
+                      <a:tailEnd/>
+                    </a:ln>
                   </pic:spPr>
                 </pic:pic>
               </a:graphicData>
@@ -336,22 +396,6 @@
     <w:p>
       <w:pPr>
         <w:pStyle w:val="normal0"/>
-        <w:rPr>
-          <w:b/>
-        </w:rPr>
-      </w:pPr>
-    </w:p>
-    <w:p>
-      <w:pPr>
-        <w:pStyle w:val="normal0"/>
-        <w:rPr>
-          <w:b/>
-        </w:rPr>
-      </w:pPr>
-    </w:p>
-    <w:p>
-      <w:pPr>
-        <w:pStyle w:val="normal0"/>
         <w:ind w:left="720"/>
         <w:rPr>
           <w:b/>
@@ -359,21 +403,26 @@
       </w:pPr>
       <w:r>
         <w:rPr>
+          <w:b/>
           <w:noProof/>
           <w:lang w:val="en-US"/>
         </w:rPr>
         <w:drawing>
-          <wp:inline distT="114300" distB="114300" distL="114300" distR="114300">
-            <wp:extent cx="4681538" cy="3428353"/>
-            <wp:effectExtent l="0" t="0" r="0" b="0"/>
-            <wp:docPr id="2" name="image4.png"/>
-            <wp:cNvGraphicFramePr/>
+          <wp:inline distT="0" distB="0" distL="0" distR="0">
+            <wp:extent cx="5943600" cy="4196080"/>
+            <wp:effectExtent l="25400" t="0" r="0" b="0"/>
+            <wp:docPr id="10" name="Picture 5" descr=":MoneyCashboard_Project:Actvity_diagram_Screen Shot .png"/>
+            <wp:cNvGraphicFramePr>
+              <a:graphicFrameLocks xmlns:a="http://schemas.openxmlformats.org/drawingml/2006/main" noChangeAspect="1"/>
+            </wp:cNvGraphicFramePr>
             <a:graphic xmlns:a="http://schemas.openxmlformats.org/drawingml/2006/main">
               <a:graphicData uri="http://schemas.openxmlformats.org/drawingml/2006/picture">
                 <pic:pic xmlns:pic="http://schemas.openxmlformats.org/drawingml/2006/picture">
                   <pic:nvPicPr>
-                    <pic:cNvPr id="0" name="image4.png"/>
-                    <pic:cNvPicPr preferRelativeResize="0"/>
+                    <pic:cNvPr id="0" name="Picture 5" descr=":MoneyCashboard_Project:Actvity_diagram_Screen Shot .png"/>
+                    <pic:cNvPicPr>
+                      <a:picLocks noChangeAspect="1" noChangeArrowheads="1"/>
+                    </pic:cNvPicPr>
                   </pic:nvPicPr>
                   <pic:blipFill>
                     <a:blip r:embed="rId7"/>
@@ -382,15 +431,21 @@
                       <a:fillRect/>
                     </a:stretch>
                   </pic:blipFill>
-                  <pic:spPr>
+                  <pic:spPr bwMode="auto">
                     <a:xfrm>
                       <a:off x="0" y="0"/>
-                      <a:ext cx="4681538" cy="3428353"/>
+                      <a:ext cx="5943600" cy="4196080"/>
                     </a:xfrm>
                     <a:prstGeom prst="rect">
                       <a:avLst/>
                     </a:prstGeom>
-                    <a:ln/>
+                    <a:noFill/>
+                    <a:ln w="9525">
+                      <a:noFill/>
+                      <a:miter lim="800000"/>
+                      <a:headEnd/>
+                      <a:tailEnd/>
+                    </a:ln>
                   </pic:spPr>
                 </pic:pic>
               </a:graphicData>
@@ -429,6 +484,22 @@
           <w:b/>
         </w:rPr>
         <w:t>AD - 5 Inheritance diagram</w:t>
+      </w:r>
+    </w:p>
+    <w:p>
+      <w:pPr>
+        <w:pStyle w:val="normal0"/>
+        <w:rPr>
+          <w:b/>
+          <w:color w:val="FF0000"/>
+        </w:rPr>
+      </w:pPr>
+      <w:r>
+        <w:rPr>
+          <w:b/>
+          <w:color w:val="FF0000"/>
+        </w:rPr>
+        <w:t>TO BE DONE IN WEEK 7</w:t>
       </w:r>
     </w:p>
     <w:p>
@@ -527,6 +598,58 @@
           <w:b/>
         </w:rPr>
       </w:pPr>
+      <w:r>
+        <w:rPr>
+          <w:b/>
+          <w:noProof/>
+          <w:lang w:val="en-US"/>
+        </w:rPr>
+        <w:drawing>
+          <wp:inline distT="0" distB="0" distL="0" distR="0">
+            <wp:extent cx="5933440" cy="3078480"/>
+            <wp:effectExtent l="25400" t="0" r="10160" b="0"/>
+            <wp:docPr id="9" name="Picture 4" descr=":MoneyCashboard_Project:Implement_Const_Plan_Screen Shot .png"/>
+            <wp:cNvGraphicFramePr>
+              <a:graphicFrameLocks xmlns:a="http://schemas.openxmlformats.org/drawingml/2006/main" noChangeAspect="1"/>
+            </wp:cNvGraphicFramePr>
+            <a:graphic xmlns:a="http://schemas.openxmlformats.org/drawingml/2006/main">
+              <a:graphicData uri="http://schemas.openxmlformats.org/drawingml/2006/picture">
+                <pic:pic xmlns:pic="http://schemas.openxmlformats.org/drawingml/2006/picture">
+                  <pic:nvPicPr>
+                    <pic:cNvPr id="0" name="Picture 4" descr=":MoneyCashboard_Project:Implement_Const_Plan_Screen Shot .png"/>
+                    <pic:cNvPicPr>
+                      <a:picLocks noChangeAspect="1" noChangeArrowheads="1"/>
+                    </pic:cNvPicPr>
+                  </pic:nvPicPr>
+                  <pic:blipFill>
+                    <a:blip r:embed="rId9"/>
+                    <a:srcRect/>
+                    <a:stretch>
+                      <a:fillRect/>
+                    </a:stretch>
+                  </pic:blipFill>
+                  <pic:spPr bwMode="auto">
+                    <a:xfrm>
+                      <a:off x="0" y="0"/>
+                      <a:ext cx="5933440" cy="3078480"/>
+                    </a:xfrm>
+                    <a:prstGeom prst="rect">
+                      <a:avLst/>
+                    </a:prstGeom>
+                    <a:noFill/>
+                    <a:ln w="9525">
+                      <a:noFill/>
+                      <a:miter lim="800000"/>
+                      <a:headEnd/>
+                      <a:tailEnd/>
+                    </a:ln>
+                  </pic:spPr>
+                </pic:pic>
+              </a:graphicData>
+            </a:graphic>
+          </wp:inline>
+        </w:drawing>
+      </w:r>
     </w:p>
     <w:p>
       <w:pPr>
@@ -546,707 +669,6 @@
         </w:rPr>
       </w:pPr>
     </w:p>
-    <w:tbl>
-      <w:tblPr>
-        <w:tblStyle w:val="a"/>
-        <w:tblW w:w="9270" w:type="dxa"/>
-        <w:tblBorders>
-          <w:top w:val="nil"/>
-          <w:left w:val="nil"/>
-          <w:bottom w:val="nil"/>
-          <w:right w:val="nil"/>
-          <w:insideH w:val="nil"/>
-          <w:insideV w:val="nil"/>
-        </w:tblBorders>
-        <w:tblLayout w:type="fixed"/>
-        <w:tblLook w:val="0600"/>
-      </w:tblPr>
-      <w:tblGrid>
-        <w:gridCol w:w="2415"/>
-        <w:gridCol w:w="3210"/>
-        <w:gridCol w:w="3645"/>
-      </w:tblGrid>
-      <w:tr>
-        <w:trPr>
-          <w:trHeight w:val="540"/>
-        </w:trPr>
-        <w:tc>
-          <w:tcPr>
-            <w:tcW w:w="2415" w:type="dxa"/>
-            <w:tcBorders>
-              <w:top w:val="single" w:sz="7" w:space="0" w:color="000000"/>
-              <w:left w:val="single" w:sz="7" w:space="0" w:color="000000"/>
-              <w:bottom w:val="single" w:sz="7" w:space="0" w:color="000000"/>
-              <w:right w:val="single" w:sz="7" w:space="0" w:color="000000"/>
-            </w:tcBorders>
-            <w:shd w:val="clear" w:color="auto" w:fill="BEC0BF"/>
-            <w:tcMar>
-              <w:top w:w="60" w:type="dxa"/>
-              <w:left w:w="60" w:type="dxa"/>
-              <w:bottom w:w="60" w:type="dxa"/>
-              <w:right w:w="60" w:type="dxa"/>
-            </w:tcMar>
-          </w:tcPr>
-          <w:p>
-            <w:pPr>
-              <w:pStyle w:val="normal0"/>
-              <w:rPr>
-                <w:b/>
-                <w:sz w:val="15"/>
-                <w:szCs w:val="15"/>
-              </w:rPr>
-            </w:pPr>
-            <w:r>
-              <w:rPr>
-                <w:b/>
-                <w:sz w:val="15"/>
-                <w:szCs w:val="15"/>
-              </w:rPr>
-              <w:t>Constraints</w:t>
-            </w:r>
-          </w:p>
-        </w:tc>
-        <w:tc>
-          <w:tcPr>
-            <w:tcW w:w="3210" w:type="dxa"/>
-            <w:tcBorders>
-              <w:top w:val="single" w:sz="7" w:space="0" w:color="000000"/>
-              <w:left w:val="single" w:sz="7" w:space="0" w:color="000000"/>
-              <w:bottom w:val="single" w:sz="7" w:space="0" w:color="000000"/>
-              <w:right w:val="single" w:sz="7" w:space="0" w:color="000000"/>
-            </w:tcBorders>
-            <w:shd w:val="clear" w:color="auto" w:fill="BEC0BF"/>
-            <w:tcMar>
-              <w:top w:w="60" w:type="dxa"/>
-              <w:left w:w="60" w:type="dxa"/>
-              <w:bottom w:w="60" w:type="dxa"/>
-              <w:right w:w="60" w:type="dxa"/>
-            </w:tcMar>
-          </w:tcPr>
-          <w:p>
-            <w:pPr>
-              <w:pStyle w:val="normal0"/>
-              <w:rPr>
-                <w:b/>
-                <w:sz w:val="15"/>
-                <w:szCs w:val="15"/>
-              </w:rPr>
-            </w:pPr>
-            <w:r>
-              <w:rPr>
-                <w:b/>
-                <w:sz w:val="15"/>
-                <w:szCs w:val="15"/>
-              </w:rPr>
-              <w:t>Possible effect of constraint</w:t>
-            </w:r>
-          </w:p>
-        </w:tc>
-        <w:tc>
-          <w:tcPr>
-            <w:tcW w:w="3645" w:type="dxa"/>
-            <w:tcBorders>
-              <w:top w:val="single" w:sz="7" w:space="0" w:color="000000"/>
-              <w:left w:val="single" w:sz="7" w:space="0" w:color="000000"/>
-              <w:bottom w:val="single" w:sz="7" w:space="0" w:color="000000"/>
-              <w:right w:val="single" w:sz="7" w:space="0" w:color="000000"/>
-            </w:tcBorders>
-            <w:shd w:val="clear" w:color="auto" w:fill="BEC0BF"/>
-            <w:tcMar>
-              <w:top w:w="60" w:type="dxa"/>
-              <w:left w:w="60" w:type="dxa"/>
-              <w:bottom w:w="60" w:type="dxa"/>
-              <w:right w:w="60" w:type="dxa"/>
-            </w:tcMar>
-          </w:tcPr>
-          <w:p>
-            <w:pPr>
-              <w:pStyle w:val="normal0"/>
-              <w:rPr>
-                <w:b/>
-                <w:sz w:val="15"/>
-                <w:szCs w:val="15"/>
-              </w:rPr>
-            </w:pPr>
-            <w:r>
-              <w:rPr>
-                <w:b/>
-                <w:sz w:val="15"/>
-                <w:szCs w:val="15"/>
-              </w:rPr>
-              <w:t>Details</w:t>
-            </w:r>
-          </w:p>
-        </w:tc>
-      </w:tr>
-      <w:tr>
-        <w:trPr>
-          <w:trHeight w:val="940"/>
-        </w:trPr>
-        <w:tc>
-          <w:tcPr>
-            <w:tcW w:w="2415" w:type="dxa"/>
-            <w:tcBorders>
-              <w:top w:val="single" w:sz="7" w:space="0" w:color="000000"/>
-              <w:left w:val="single" w:sz="7" w:space="0" w:color="000000"/>
-              <w:bottom w:val="single" w:sz="7" w:space="0" w:color="000000"/>
-              <w:right w:val="single" w:sz="7" w:space="0" w:color="000000"/>
-            </w:tcBorders>
-            <w:shd w:val="clear" w:color="auto" w:fill="E3E4E4"/>
-            <w:tcMar>
-              <w:top w:w="60" w:type="dxa"/>
-              <w:left w:w="60" w:type="dxa"/>
-              <w:bottom w:w="60" w:type="dxa"/>
-              <w:right w:w="60" w:type="dxa"/>
-            </w:tcMar>
-          </w:tcPr>
-          <w:p>
-            <w:pPr>
-              <w:pStyle w:val="normal0"/>
-              <w:rPr>
-                <w:b/>
-                <w:sz w:val="15"/>
-                <w:szCs w:val="15"/>
-              </w:rPr>
-            </w:pPr>
-            <w:r>
-              <w:rPr>
-                <w:b/>
-                <w:sz w:val="15"/>
-                <w:szCs w:val="15"/>
-              </w:rPr>
-              <w:t>Hardware and software platforms</w:t>
-            </w:r>
-          </w:p>
-        </w:tc>
-        <w:tc>
-          <w:tcPr>
-            <w:tcW w:w="3210" w:type="dxa"/>
-            <w:tcBorders>
-              <w:top w:val="single" w:sz="7" w:space="0" w:color="000000"/>
-              <w:left w:val="single" w:sz="7" w:space="0" w:color="000000"/>
-              <w:bottom w:val="single" w:sz="7" w:space="0" w:color="000000"/>
-              <w:right w:val="single" w:sz="7" w:space="0" w:color="000000"/>
-            </w:tcBorders>
-            <w:tcMar>
-              <w:top w:w="60" w:type="dxa"/>
-              <w:left w:w="60" w:type="dxa"/>
-              <w:bottom w:w="60" w:type="dxa"/>
-              <w:right w:w="60" w:type="dxa"/>
-            </w:tcMar>
-          </w:tcPr>
-          <w:p>
-            <w:pPr>
-              <w:pStyle w:val="normal0"/>
-              <w:rPr>
-                <w:b/>
-                <w:sz w:val="15"/>
-                <w:szCs w:val="15"/>
-              </w:rPr>
-            </w:pPr>
-            <w:r>
-              <w:rPr>
-                <w:b/>
-                <w:sz w:val="15"/>
-                <w:szCs w:val="15"/>
-              </w:rPr>
-              <w:t>Will have to be run on Google Chrome as I used my own CSS style.</w:t>
-            </w:r>
-          </w:p>
-        </w:tc>
-        <w:tc>
-          <w:tcPr>
-            <w:tcW w:w="3645" w:type="dxa"/>
-            <w:tcBorders>
-              <w:top w:val="single" w:sz="7" w:space="0" w:color="000000"/>
-              <w:left w:val="single" w:sz="7" w:space="0" w:color="000000"/>
-              <w:bottom w:val="single" w:sz="7" w:space="0" w:color="000000"/>
-              <w:right w:val="single" w:sz="7" w:space="0" w:color="000000"/>
-            </w:tcBorders>
-            <w:tcMar>
-              <w:top w:w="60" w:type="dxa"/>
-              <w:left w:w="60" w:type="dxa"/>
-              <w:bottom w:w="60" w:type="dxa"/>
-              <w:right w:w="60" w:type="dxa"/>
-            </w:tcMar>
-          </w:tcPr>
-          <w:p>
-            <w:pPr>
-              <w:pStyle w:val="normal0"/>
-              <w:rPr>
-                <w:b/>
-                <w:sz w:val="15"/>
-                <w:szCs w:val="15"/>
-              </w:rPr>
-            </w:pPr>
-            <w:r>
-              <w:rPr>
-                <w:b/>
-                <w:sz w:val="15"/>
-                <w:szCs w:val="15"/>
-              </w:rPr>
-              <w:t xml:space="preserve">taking more time to implement the css depending on the browser used. </w:t>
-            </w:r>
-          </w:p>
-        </w:tc>
-      </w:tr>
-      <w:tr>
-        <w:trPr>
-          <w:trHeight w:val="1140"/>
-        </w:trPr>
-        <w:tc>
-          <w:tcPr>
-            <w:tcW w:w="2415" w:type="dxa"/>
-            <w:tcBorders>
-              <w:top w:val="single" w:sz="7" w:space="0" w:color="000000"/>
-              <w:left w:val="single" w:sz="7" w:space="0" w:color="000000"/>
-              <w:bottom w:val="single" w:sz="7" w:space="0" w:color="000000"/>
-              <w:right w:val="single" w:sz="7" w:space="0" w:color="000000"/>
-            </w:tcBorders>
-            <w:shd w:val="clear" w:color="auto" w:fill="E3E4E4"/>
-            <w:tcMar>
-              <w:top w:w="60" w:type="dxa"/>
-              <w:left w:w="60" w:type="dxa"/>
-              <w:bottom w:w="60" w:type="dxa"/>
-              <w:right w:w="60" w:type="dxa"/>
-            </w:tcMar>
-          </w:tcPr>
-          <w:p>
-            <w:pPr>
-              <w:pStyle w:val="normal0"/>
-              <w:rPr>
-                <w:b/>
-                <w:sz w:val="15"/>
-                <w:szCs w:val="15"/>
-              </w:rPr>
-            </w:pPr>
-            <w:r>
-              <w:rPr>
-                <w:b/>
-                <w:sz w:val="15"/>
-                <w:szCs w:val="15"/>
-              </w:rPr>
-              <w:t>Performance requirements</w:t>
-            </w:r>
-          </w:p>
-        </w:tc>
-        <w:tc>
-          <w:tcPr>
-            <w:tcW w:w="3210" w:type="dxa"/>
-            <w:tcBorders>
-              <w:top w:val="single" w:sz="7" w:space="0" w:color="000000"/>
-              <w:left w:val="single" w:sz="7" w:space="0" w:color="000000"/>
-              <w:bottom w:val="single" w:sz="7" w:space="0" w:color="000000"/>
-              <w:right w:val="single" w:sz="7" w:space="0" w:color="000000"/>
-            </w:tcBorders>
-            <w:shd w:val="clear" w:color="auto" w:fill="EFEFEF"/>
-            <w:tcMar>
-              <w:top w:w="60" w:type="dxa"/>
-              <w:left w:w="60" w:type="dxa"/>
-              <w:bottom w:w="60" w:type="dxa"/>
-              <w:right w:w="60" w:type="dxa"/>
-            </w:tcMar>
-          </w:tcPr>
-          <w:p>
-            <w:pPr>
-              <w:pStyle w:val="normal0"/>
-              <w:rPr>
-                <w:b/>
-                <w:sz w:val="15"/>
-                <w:szCs w:val="15"/>
-              </w:rPr>
-            </w:pPr>
-            <w:r>
-              <w:rPr>
-                <w:b/>
-                <w:sz w:val="15"/>
-                <w:szCs w:val="15"/>
-              </w:rPr>
-              <w:t>As it has two players and no AI, we will need two machines to run the app in order to have two players play it.</w:t>
-            </w:r>
-          </w:p>
-        </w:tc>
-        <w:tc>
-          <w:tcPr>
-            <w:tcW w:w="3645" w:type="dxa"/>
-            <w:tcBorders>
-              <w:top w:val="single" w:sz="7" w:space="0" w:color="000000"/>
-              <w:left w:val="single" w:sz="7" w:space="0" w:color="000000"/>
-              <w:bottom w:val="single" w:sz="7" w:space="0" w:color="000000"/>
-              <w:right w:val="single" w:sz="7" w:space="0" w:color="000000"/>
-            </w:tcBorders>
-            <w:shd w:val="clear" w:color="auto" w:fill="EFEFEF"/>
-            <w:tcMar>
-              <w:top w:w="60" w:type="dxa"/>
-              <w:left w:w="60" w:type="dxa"/>
-              <w:bottom w:w="60" w:type="dxa"/>
-              <w:right w:w="60" w:type="dxa"/>
-            </w:tcMar>
-          </w:tcPr>
-          <w:p>
-            <w:pPr>
-              <w:pStyle w:val="normal0"/>
-              <w:rPr>
-                <w:b/>
-                <w:sz w:val="15"/>
-                <w:szCs w:val="15"/>
-              </w:rPr>
-            </w:pPr>
-            <w:r>
-              <w:rPr>
-                <w:b/>
-                <w:sz w:val="15"/>
-                <w:szCs w:val="15"/>
-              </w:rPr>
-              <w:t>No AI implemented because of time constraints.</w:t>
-            </w:r>
-          </w:p>
-        </w:tc>
-      </w:tr>
-      <w:tr>
-        <w:trPr>
-          <w:trHeight w:val="940"/>
-        </w:trPr>
-        <w:tc>
-          <w:tcPr>
-            <w:tcW w:w="2415" w:type="dxa"/>
-            <w:tcBorders>
-              <w:top w:val="single" w:sz="7" w:space="0" w:color="000000"/>
-              <w:left w:val="single" w:sz="7" w:space="0" w:color="000000"/>
-              <w:bottom w:val="single" w:sz="7" w:space="0" w:color="000000"/>
-              <w:right w:val="single" w:sz="7" w:space="0" w:color="000000"/>
-            </w:tcBorders>
-            <w:shd w:val="clear" w:color="auto" w:fill="E3E4E4"/>
-            <w:tcMar>
-              <w:top w:w="60" w:type="dxa"/>
-              <w:left w:w="60" w:type="dxa"/>
-              <w:bottom w:w="60" w:type="dxa"/>
-              <w:right w:w="60" w:type="dxa"/>
-            </w:tcMar>
-          </w:tcPr>
-          <w:p>
-            <w:pPr>
-              <w:pStyle w:val="normal0"/>
-              <w:rPr>
-                <w:b/>
-                <w:sz w:val="15"/>
-                <w:szCs w:val="15"/>
-              </w:rPr>
-            </w:pPr>
-            <w:r>
-              <w:rPr>
-                <w:b/>
-                <w:sz w:val="15"/>
-                <w:szCs w:val="15"/>
-              </w:rPr>
-              <w:t>Persistent storage and transactions</w:t>
-            </w:r>
-          </w:p>
-        </w:tc>
-        <w:tc>
-          <w:tcPr>
-            <w:tcW w:w="3210" w:type="dxa"/>
-            <w:tcBorders>
-              <w:top w:val="single" w:sz="7" w:space="0" w:color="000000"/>
-              <w:left w:val="single" w:sz="7" w:space="0" w:color="000000"/>
-              <w:bottom w:val="single" w:sz="7" w:space="0" w:color="000000"/>
-              <w:right w:val="single" w:sz="7" w:space="0" w:color="000000"/>
-            </w:tcBorders>
-            <w:tcMar>
-              <w:top w:w="60" w:type="dxa"/>
-              <w:left w:w="60" w:type="dxa"/>
-              <w:bottom w:w="60" w:type="dxa"/>
-              <w:right w:w="60" w:type="dxa"/>
-            </w:tcMar>
-          </w:tcPr>
-          <w:p>
-            <w:pPr>
-              <w:pStyle w:val="normal0"/>
-              <w:rPr>
-                <w:b/>
-                <w:sz w:val="15"/>
-                <w:szCs w:val="15"/>
-              </w:rPr>
-            </w:pPr>
-            <w:r>
-              <w:rPr>
-                <w:b/>
-                <w:sz w:val="15"/>
-                <w:szCs w:val="15"/>
-              </w:rPr>
-              <w:t>it will only save a possible 5 games at the time as there is not enough storage.</w:t>
-            </w:r>
-          </w:p>
-        </w:tc>
-        <w:tc>
-          <w:tcPr>
-            <w:tcW w:w="3645" w:type="dxa"/>
-            <w:tcBorders>
-              <w:top w:val="single" w:sz="7" w:space="0" w:color="000000"/>
-              <w:left w:val="single" w:sz="7" w:space="0" w:color="000000"/>
-              <w:bottom w:val="single" w:sz="7" w:space="0" w:color="000000"/>
-              <w:right w:val="single" w:sz="7" w:space="0" w:color="000000"/>
-            </w:tcBorders>
-            <w:tcMar>
-              <w:top w:w="60" w:type="dxa"/>
-              <w:left w:w="60" w:type="dxa"/>
-              <w:bottom w:w="60" w:type="dxa"/>
-              <w:right w:w="60" w:type="dxa"/>
-            </w:tcMar>
-          </w:tcPr>
-          <w:p>
-            <w:pPr>
-              <w:pStyle w:val="normal0"/>
-              <w:rPr>
-                <w:b/>
-                <w:sz w:val="15"/>
-                <w:szCs w:val="15"/>
-              </w:rPr>
-            </w:pPr>
-            <w:r>
-              <w:rPr>
-                <w:b/>
-                <w:sz w:val="15"/>
-                <w:szCs w:val="15"/>
-              </w:rPr>
-              <w:t xml:space="preserve">I would not change this as I want to keep it simple and not throw a lot of info to the player that is not important </w:t>
-            </w:r>
-          </w:p>
-        </w:tc>
-      </w:tr>
-      <w:tr>
-        <w:trPr>
-          <w:trHeight w:val="600"/>
-        </w:trPr>
-        <w:tc>
-          <w:tcPr>
-            <w:tcW w:w="2415" w:type="dxa"/>
-            <w:tcBorders>
-              <w:top w:val="single" w:sz="7" w:space="0" w:color="000000"/>
-              <w:left w:val="single" w:sz="7" w:space="0" w:color="000000"/>
-              <w:bottom w:val="single" w:sz="7" w:space="0" w:color="000000"/>
-              <w:right w:val="single" w:sz="7" w:space="0" w:color="000000"/>
-            </w:tcBorders>
-            <w:shd w:val="clear" w:color="auto" w:fill="E3E4E4"/>
-            <w:tcMar>
-              <w:top w:w="60" w:type="dxa"/>
-              <w:left w:w="60" w:type="dxa"/>
-              <w:bottom w:w="60" w:type="dxa"/>
-              <w:right w:w="60" w:type="dxa"/>
-            </w:tcMar>
-          </w:tcPr>
-          <w:p>
-            <w:pPr>
-              <w:pStyle w:val="normal0"/>
-              <w:rPr>
-                <w:b/>
-                <w:sz w:val="15"/>
-                <w:szCs w:val="15"/>
-              </w:rPr>
-            </w:pPr>
-            <w:r>
-              <w:rPr>
-                <w:b/>
-                <w:sz w:val="15"/>
-                <w:szCs w:val="15"/>
-              </w:rPr>
-              <w:t>Budgets</w:t>
-            </w:r>
-          </w:p>
-        </w:tc>
-        <w:tc>
-          <w:tcPr>
-            <w:tcW w:w="3210" w:type="dxa"/>
-            <w:tcBorders>
-              <w:top w:val="single" w:sz="7" w:space="0" w:color="000000"/>
-              <w:left w:val="single" w:sz="7" w:space="0" w:color="000000"/>
-              <w:bottom w:val="single" w:sz="7" w:space="0" w:color="000000"/>
-              <w:right w:val="single" w:sz="7" w:space="0" w:color="000000"/>
-            </w:tcBorders>
-            <w:shd w:val="clear" w:color="auto" w:fill="EFEFEF"/>
-            <w:tcMar>
-              <w:top w:w="60" w:type="dxa"/>
-              <w:left w:w="60" w:type="dxa"/>
-              <w:bottom w:w="60" w:type="dxa"/>
-              <w:right w:w="60" w:type="dxa"/>
-            </w:tcMar>
-          </w:tcPr>
-          <w:p>
-            <w:pPr>
-              <w:pStyle w:val="normal0"/>
-              <w:rPr>
-                <w:b/>
-                <w:sz w:val="15"/>
-                <w:szCs w:val="15"/>
-              </w:rPr>
-            </w:pPr>
-            <w:r>
-              <w:rPr>
-                <w:b/>
-                <w:sz w:val="15"/>
-                <w:szCs w:val="15"/>
-              </w:rPr>
-              <w:t xml:space="preserve">There was no </w:t>
-            </w:r>
-            <w:r>
-              <w:rPr>
-                <w:b/>
-                <w:sz w:val="15"/>
-                <w:szCs w:val="15"/>
-              </w:rPr>
-              <w:t>budget used in this project</w:t>
-            </w:r>
-          </w:p>
-        </w:tc>
-        <w:tc>
-          <w:tcPr>
-            <w:tcW w:w="3645" w:type="dxa"/>
-            <w:tcBorders>
-              <w:top w:val="single" w:sz="7" w:space="0" w:color="000000"/>
-              <w:left w:val="single" w:sz="7" w:space="0" w:color="000000"/>
-              <w:bottom w:val="single" w:sz="7" w:space="0" w:color="000000"/>
-              <w:right w:val="single" w:sz="7" w:space="0" w:color="000000"/>
-            </w:tcBorders>
-            <w:shd w:val="clear" w:color="auto" w:fill="EFEFEF"/>
-            <w:tcMar>
-              <w:top w:w="60" w:type="dxa"/>
-              <w:left w:w="60" w:type="dxa"/>
-              <w:bottom w:w="60" w:type="dxa"/>
-              <w:right w:w="60" w:type="dxa"/>
-            </w:tcMar>
-          </w:tcPr>
-          <w:p>
-            <w:pPr>
-              <w:pStyle w:val="normal0"/>
-              <w:rPr>
-                <w:b/>
-                <w:sz w:val="15"/>
-                <w:szCs w:val="15"/>
-              </w:rPr>
-            </w:pPr>
-            <w:r>
-              <w:rPr>
-                <w:b/>
-                <w:sz w:val="15"/>
-                <w:szCs w:val="15"/>
-              </w:rPr>
-              <w:t>Personal project for the course of codeclan.</w:t>
-            </w:r>
-          </w:p>
-        </w:tc>
-      </w:tr>
-      <w:tr>
-        <w:trPr>
-          <w:trHeight w:val="940"/>
-        </w:trPr>
-        <w:tc>
-          <w:tcPr>
-            <w:tcW w:w="2415" w:type="dxa"/>
-            <w:tcBorders>
-              <w:top w:val="single" w:sz="7" w:space="0" w:color="000000"/>
-              <w:left w:val="single" w:sz="7" w:space="0" w:color="000000"/>
-              <w:bottom w:val="single" w:sz="7" w:space="0" w:color="000000"/>
-              <w:right w:val="single" w:sz="7" w:space="0" w:color="000000"/>
-            </w:tcBorders>
-            <w:shd w:val="clear" w:color="auto" w:fill="E3E4E4"/>
-            <w:tcMar>
-              <w:top w:w="60" w:type="dxa"/>
-              <w:left w:w="60" w:type="dxa"/>
-              <w:bottom w:w="60" w:type="dxa"/>
-              <w:right w:w="60" w:type="dxa"/>
-            </w:tcMar>
-          </w:tcPr>
-          <w:p>
-            <w:pPr>
-              <w:pStyle w:val="normal0"/>
-              <w:rPr>
-                <w:b/>
-                <w:sz w:val="15"/>
-                <w:szCs w:val="15"/>
-              </w:rPr>
-            </w:pPr>
-            <w:r>
-              <w:rPr>
-                <w:b/>
-                <w:sz w:val="15"/>
-                <w:szCs w:val="15"/>
-              </w:rPr>
-              <w:t>Time</w:t>
-            </w:r>
-          </w:p>
-        </w:tc>
-        <w:tc>
-          <w:tcPr>
-            <w:tcW w:w="3210" w:type="dxa"/>
-            <w:tcBorders>
-              <w:top w:val="single" w:sz="7" w:space="0" w:color="000000"/>
-              <w:left w:val="single" w:sz="7" w:space="0" w:color="000000"/>
-              <w:bottom w:val="single" w:sz="7" w:space="0" w:color="000000"/>
-              <w:right w:val="single" w:sz="7" w:space="0" w:color="000000"/>
-            </w:tcBorders>
-            <w:tcMar>
-              <w:top w:w="60" w:type="dxa"/>
-              <w:left w:w="60" w:type="dxa"/>
-              <w:bottom w:w="60" w:type="dxa"/>
-              <w:right w:w="60" w:type="dxa"/>
-            </w:tcMar>
-          </w:tcPr>
-          <w:p>
-            <w:pPr>
-              <w:pStyle w:val="normal0"/>
-              <w:rPr>
-                <w:b/>
-                <w:sz w:val="15"/>
-                <w:szCs w:val="15"/>
-              </w:rPr>
-            </w:pPr>
-            <w:r>
-              <w:rPr>
-                <w:b/>
-                <w:sz w:val="15"/>
-                <w:szCs w:val="15"/>
-              </w:rPr>
-              <w:t xml:space="preserve">We had a week to work on this project, time was short to add other features that I wanted to  </w:t>
-            </w:r>
-          </w:p>
-        </w:tc>
-        <w:tc>
-          <w:tcPr>
-            <w:tcW w:w="3645" w:type="dxa"/>
-            <w:tcBorders>
-              <w:top w:val="single" w:sz="7" w:space="0" w:color="000000"/>
-              <w:left w:val="single" w:sz="7" w:space="0" w:color="000000"/>
-              <w:bottom w:val="single" w:sz="7" w:space="0" w:color="000000"/>
-              <w:right w:val="single" w:sz="7" w:space="0" w:color="000000"/>
-            </w:tcBorders>
-            <w:tcMar>
-              <w:top w:w="60" w:type="dxa"/>
-              <w:left w:w="60" w:type="dxa"/>
-              <w:bottom w:w="60" w:type="dxa"/>
-              <w:right w:w="60" w:type="dxa"/>
-            </w:tcMar>
-          </w:tcPr>
-          <w:p>
-            <w:pPr>
-              <w:pStyle w:val="normal0"/>
-              <w:rPr>
-                <w:b/>
-                <w:sz w:val="15"/>
-                <w:szCs w:val="15"/>
-              </w:rPr>
-            </w:pPr>
-            <w:r>
-              <w:rPr>
-                <w:b/>
-                <w:sz w:val="15"/>
-                <w:szCs w:val="15"/>
-              </w:rPr>
-              <w:t xml:space="preserve">I have decided to continue working on it at my own time. total of two weeks </w:t>
-            </w:r>
-          </w:p>
-        </w:tc>
-      </w:tr>
-    </w:tbl>
     <w:p>
       <w:pPr>
         <w:pStyle w:val="normal0"/>
@@ -1425,6 +847,7 @@
   <w:style w:type="paragraph" w:default="1" w:styleId="Normal">
     <w:name w:val="Normal"/>
     <w:qFormat/>
+    <w:rsid w:val="00FF5C40"/>
   </w:style>
   <w:style w:type="paragraph" w:styleId="Heading1">
     <w:name w:val="heading 1"/>

</xml_diff>